<commit_message>
Working SD write. MMU shadowing.
</commit_message>
<xml_diff>
--- a/docs/SD/SDWriter Module Design.docx
+++ b/docs/SD/SDWriter Module Design.docx
@@ -313,7 +313,19 @@
       </w:r>
       <w:proofErr w:type="spellEnd"/>
       <w:r>
-        <w:t xml:space="preserve"> = 512*8 + 8 = 4104:</w:t>
+        <w:t xml:space="preserve"> = 51</w:t>
+      </w:r>
+      <w:r>
+        <w:t>1</w:t>
+      </w:r>
+      <w:r>
+        <w:t>*8 + 8 = 4</w:t>
+      </w:r>
+      <w:r>
+        <w:t>096</w:t>
+      </w:r>
+      <w:r>
+        <w:t>:</w:t>
       </w:r>
     </w:p>
     <w:tbl>
@@ -483,7 +495,14 @@
                 <w:sz w:val="20"/>
                 <w:szCs w:val="20"/>
               </w:rPr>
-              <w:t>4,105</w:t>
+              <w:t>4,</w:t>
+            </w:r>
+            <w:r>
+              <w:rPr>
+                <w:sz w:val="20"/>
+                <w:szCs w:val="20"/>
+              </w:rPr>
+              <w:t>097</w:t>
             </w:r>
           </w:p>
         </w:tc>
@@ -557,7 +576,14 @@
                 <w:sz w:val="20"/>
                 <w:szCs w:val="20"/>
               </w:rPr>
-              <w:t>4,105</w:t>
+              <w:t>4,</w:t>
+            </w:r>
+            <w:r>
+              <w:rPr>
+                <w:sz w:val="20"/>
+                <w:szCs w:val="20"/>
+              </w:rPr>
+              <w:t>097</w:t>
             </w:r>
           </w:p>
         </w:tc>
@@ -630,7 +656,14 @@
                 <w:sz w:val="20"/>
                 <w:szCs w:val="20"/>
               </w:rPr>
-              <w:t>4,106</w:t>
+              <w:t>4,</w:t>
+            </w:r>
+            <w:r>
+              <w:rPr>
+                <w:sz w:val="20"/>
+                <w:szCs w:val="20"/>
+              </w:rPr>
+              <w:t>098</w:t>
             </w:r>
             <w:r>
               <w:rPr>
@@ -644,7 +677,14 @@
                 <w:sz w:val="20"/>
                 <w:szCs w:val="20"/>
               </w:rPr>
-              <w:t>4,121</w:t>
+              <w:t>4,11</w:t>
+            </w:r>
+            <w:r>
+              <w:rPr>
+                <w:sz w:val="20"/>
+                <w:szCs w:val="20"/>
+              </w:rPr>
+              <w:t>3</w:t>
             </w:r>
           </w:p>
         </w:tc>
@@ -718,7 +758,21 @@
                 <w:sz w:val="20"/>
                 <w:szCs w:val="20"/>
               </w:rPr>
-              <w:t>4,122</w:t>
+              <w:t>4,1</w:t>
+            </w:r>
+            <w:r>
+              <w:rPr>
+                <w:sz w:val="20"/>
+                <w:szCs w:val="20"/>
+              </w:rPr>
+              <w:t>1</w:t>
+            </w:r>
+            <w:r>
+              <w:rPr>
+                <w:sz w:val="20"/>
+                <w:szCs w:val="20"/>
+              </w:rPr>
+              <w:t>4</w:t>
             </w:r>
           </w:p>
         </w:tc>
@@ -783,7 +837,21 @@
                 <w:sz w:val="20"/>
                 <w:szCs w:val="20"/>
               </w:rPr>
-              <w:t>4,123</w:t>
+              <w:t>4,1</w:t>
+            </w:r>
+            <w:r>
+              <w:rPr>
+                <w:sz w:val="20"/>
+                <w:szCs w:val="20"/>
+              </w:rPr>
+              <w:t>1</w:t>
+            </w:r>
+            <w:r>
+              <w:rPr>
+                <w:sz w:val="20"/>
+                <w:szCs w:val="20"/>
+              </w:rPr>
+              <w:t>5</w:t>
             </w:r>
           </w:p>
         </w:tc>
@@ -866,7 +934,21 @@
                 <w:sz w:val="20"/>
                 <w:szCs w:val="20"/>
               </w:rPr>
-              <w:t>4,125</w:t>
+              <w:t>4,1</w:t>
+            </w:r>
+            <w:r>
+              <w:rPr>
+                <w:sz w:val="20"/>
+                <w:szCs w:val="20"/>
+              </w:rPr>
+              <w:t>1</w:t>
+            </w:r>
+            <w:r>
+              <w:rPr>
+                <w:sz w:val="20"/>
+                <w:szCs w:val="20"/>
+              </w:rPr>
+              <w:t>6</w:t>
             </w:r>
             <w:r>
               <w:rPr>
@@ -991,6 +1073,7 @@
           </w:tcPr>
           <w:p>
             <w:pPr>
+              <w:keepNext/>
               <w:jc w:val="both"/>
               <w:cnfStyle w:val="000000000000" w:firstRow="0" w:lastRow="0" w:firstColumn="0" w:lastColumn="0" w:oddVBand="0" w:evenVBand="0" w:oddHBand="0" w:evenHBand="0" w:firstRowFirstColumn="0" w:firstRowLastColumn="0" w:lastRowFirstColumn="0" w:lastRowLastColumn="0"/>
             </w:pPr>
@@ -1003,8 +1086,35 @@
     </w:tbl>
     <w:p>
       <w:pPr>
-        <w:jc w:val="both"/>
-      </w:pPr>
+        <w:pStyle w:val="Caption"/>
+      </w:pPr>
+      <w:r>
+        <w:t xml:space="preserve">Table </w:t>
+      </w:r>
+      <w:r>
+        <w:fldChar w:fldCharType="begin"/>
+      </w:r>
+      <w:r>
+        <w:instrText xml:space="preserve"> SEQ Table \* ARABIC </w:instrText>
+      </w:r>
+      <w:r>
+        <w:fldChar w:fldCharType="separate"/>
+      </w:r>
+      <w:r>
+        <w:rPr>
+          <w:noProof/>
+        </w:rPr>
+        <w:t>1</w:t>
+      </w:r>
+      <w:r>
+        <w:rPr>
+          <w:noProof/>
+        </w:rPr>
+        <w:fldChar w:fldCharType="end"/>
+      </w:r>
+      <w:r>
+        <w:t xml:space="preserve"> - SD IP Core Timings</w:t>
+      </w:r>
     </w:p>
     <w:p>
       <w:pPr>
@@ -1022,7 +1132,19 @@
         <w:t xml:space="preserve"> uses different timing, and</w:t>
       </w:r>
       <w:r>
-        <w:t xml:space="preserve"> initiates the data payload bitstream to the SD card with an index of 1, not 0, so </w:t>
+        <w:t xml:space="preserve"> initiates the data payload bitstream to the SD card with an index of </w:t>
+      </w:r>
+      <w:r>
+        <w:t>0</w:t>
+      </w:r>
+      <w:r>
+        <w:t xml:space="preserve"> not </w:t>
+      </w:r>
+      <w:r>
+        <w:t>1</w:t>
+      </w:r>
+      <w:r>
+        <w:t xml:space="preserve">, so </w:t>
       </w:r>
       <w:proofErr w:type="spellStart"/>
       <w:r>
@@ -1222,7 +1344,14 @@
                 <w:sz w:val="20"/>
                 <w:szCs w:val="20"/>
               </w:rPr>
-              <w:t xml:space="preserve">1 </w:t>
+              <w:t>1</w:t>
+            </w:r>
+            <w:r>
+              <w:rPr>
+                <w:sz w:val="20"/>
+                <w:szCs w:val="20"/>
+              </w:rPr>
+              <w:t xml:space="preserve"> </w:t>
             </w:r>
             <w:r>
               <w:rPr>
@@ -1236,7 +1365,14 @@
                 <w:sz w:val="20"/>
                 <w:szCs w:val="20"/>
               </w:rPr>
-              <w:t>4,096</w:t>
+              <w:t>4,09</w:t>
+            </w:r>
+            <w:r>
+              <w:rPr>
+                <w:sz w:val="20"/>
+                <w:szCs w:val="20"/>
+              </w:rPr>
+              <w:t>6</w:t>
             </w:r>
           </w:p>
         </w:tc>
@@ -1304,7 +1440,14 @@
                 <w:sz w:val="20"/>
                 <w:szCs w:val="20"/>
               </w:rPr>
-              <w:t>4,096</w:t>
+              <w:t>4,09</w:t>
+            </w:r>
+            <w:r>
+              <w:rPr>
+                <w:sz w:val="20"/>
+                <w:szCs w:val="20"/>
+              </w:rPr>
+              <w:t>6</w:t>
             </w:r>
           </w:p>
         </w:tc>
@@ -1377,7 +1520,14 @@
                 <w:sz w:val="20"/>
                 <w:szCs w:val="20"/>
               </w:rPr>
-              <w:t>4,097</w:t>
+              <w:t>4,09</w:t>
+            </w:r>
+            <w:r>
+              <w:rPr>
+                <w:sz w:val="20"/>
+                <w:szCs w:val="20"/>
+              </w:rPr>
+              <w:t>7</w:t>
             </w:r>
             <w:r>
               <w:rPr>
@@ -1391,7 +1541,14 @@
                 <w:sz w:val="20"/>
                 <w:szCs w:val="20"/>
               </w:rPr>
-              <w:t>4,112</w:t>
+              <w:t>4,11</w:t>
+            </w:r>
+            <w:r>
+              <w:rPr>
+                <w:sz w:val="20"/>
+                <w:szCs w:val="20"/>
+              </w:rPr>
+              <w:t>2</w:t>
             </w:r>
           </w:p>
         </w:tc>
@@ -1459,7 +1616,14 @@
                 <w:sz w:val="20"/>
                 <w:szCs w:val="20"/>
               </w:rPr>
-              <w:t>4,113</w:t>
+              <w:t>4,11</w:t>
+            </w:r>
+            <w:r>
+              <w:rPr>
+                <w:sz w:val="20"/>
+                <w:szCs w:val="20"/>
+              </w:rPr>
+              <w:t>3</w:t>
             </w:r>
           </w:p>
         </w:tc>
@@ -1524,7 +1688,14 @@
                 <w:sz w:val="20"/>
                 <w:szCs w:val="20"/>
               </w:rPr>
-              <w:t>4,114</w:t>
+              <w:t>4,11</w:t>
+            </w:r>
+            <w:r>
+              <w:rPr>
+                <w:sz w:val="20"/>
+                <w:szCs w:val="20"/>
+              </w:rPr>
+              <w:t>4</w:t>
             </w:r>
           </w:p>
         </w:tc>
@@ -1607,7 +1778,14 @@
                 <w:sz w:val="20"/>
                 <w:szCs w:val="20"/>
               </w:rPr>
-              <w:t>4,115</w:t>
+              <w:t>4,11</w:t>
+            </w:r>
+            <w:r>
+              <w:rPr>
+                <w:sz w:val="20"/>
+                <w:szCs w:val="20"/>
+              </w:rPr>
+              <w:t>5</w:t>
             </w:r>
             <w:r>
               <w:rPr>
@@ -1732,6 +1910,7 @@
           </w:tcPr>
           <w:p>
             <w:pPr>
+              <w:keepNext/>
               <w:jc w:val="both"/>
               <w:cnfStyle w:val="000000000000" w:firstRow="0" w:lastRow="0" w:firstColumn="0" w:lastColumn="0" w:oddVBand="0" w:evenVBand="0" w:oddHBand="0" w:evenHBand="0" w:firstRowFirstColumn="0" w:firstRowLastColumn="0" w:lastRowFirstColumn="0" w:lastRowLastColumn="0"/>
             </w:pPr>
@@ -1744,8 +1923,35 @@
     </w:tbl>
     <w:p>
       <w:pPr>
-        <w:jc w:val="both"/>
-      </w:pPr>
+        <w:pStyle w:val="Caption"/>
+      </w:pPr>
+      <w:r>
+        <w:t xml:space="preserve">Table </w:t>
+      </w:r>
+      <w:r>
+        <w:fldChar w:fldCharType="begin"/>
+      </w:r>
+      <w:r>
+        <w:instrText xml:space="preserve"> SEQ Table \* ARABIC </w:instrText>
+      </w:r>
+      <w:r>
+        <w:fldChar w:fldCharType="separate"/>
+      </w:r>
+      <w:r>
+        <w:rPr>
+          <w:noProof/>
+        </w:rPr>
+        <w:t>2</w:t>
+      </w:r>
+      <w:r>
+        <w:rPr>
+          <w:noProof/>
+        </w:rPr>
+        <w:fldChar w:fldCharType="end"/>
+      </w:r>
+      <w:r>
+        <w:t xml:space="preserve"> - uCOM SD Interface Timings</w:t>
+      </w:r>
     </w:p>
     <w:p>
       <w:pPr>
@@ -2256,13 +2462,840 @@
     </w:p>
     <w:p>
       <w:pPr>
-        <w:rPr>
-          <w:rFonts w:asciiTheme="majorHAnsi" w:eastAsiaTheme="majorEastAsia" w:hAnsiTheme="majorHAnsi" w:cstheme="majorBidi"/>
-          <w:color w:val="1F3763" w:themeColor="accent1" w:themeShade="7F"/>
-          <w:sz w:val="24"/>
-          <w:szCs w:val="24"/>
-        </w:rPr>
-      </w:pPr>
+        <w:pStyle w:val="Heading3"/>
+      </w:pPr>
+      <w:r>
+        <w:t>Issues after timing fixes</w:t>
+      </w:r>
+    </w:p>
+    <w:p>
+      <w:pPr>
+        <w:jc w:val="both"/>
+        <w:rPr>
+          <w:rFonts w:eastAsiaTheme="majorEastAsia" w:cstheme="minorHAnsi"/>
+          <w:sz w:val="24"/>
+          <w:szCs w:val="24"/>
+        </w:rPr>
+      </w:pPr>
+      <w:r>
+        <w:rPr>
+          <w:rFonts w:eastAsiaTheme="majorEastAsia" w:cstheme="minorHAnsi"/>
+          <w:sz w:val="24"/>
+          <w:szCs w:val="24"/>
+        </w:rPr>
+        <w:t>It appears that CRC calculation/transmission is failing.</w:t>
+      </w:r>
+      <w:r>
+        <w:rPr>
+          <w:rFonts w:eastAsiaTheme="majorEastAsia" w:cstheme="minorHAnsi"/>
+          <w:sz w:val="24"/>
+          <w:szCs w:val="24"/>
+        </w:rPr>
+        <w:t xml:space="preserve">  I am not able to compute the correct CRC for 0xFF test block writes or Sector 0 writes.  0xFF blocks should have a CRC of 0x7FA1, and Sector 0 blocks should have a CRC of 0x2713.  This is calculated via the CRC checker at </w:t>
+      </w:r>
+      <w:hyperlink r:id="rId11" w:history="1">
+        <w:r>
+          <w:rPr>
+            <w:rStyle w:val="Hyperlink"/>
+            <w:rFonts w:eastAsiaTheme="majorEastAsia" w:cstheme="minorHAnsi"/>
+            <w:sz w:val="24"/>
+            <w:szCs w:val="24"/>
+          </w:rPr>
+          <w:t>http://www.sunshine2k.de/coding/javascript/crc/crc_js.html</w:t>
+        </w:r>
+      </w:hyperlink>
+      <w:r>
+        <w:rPr>
+          <w:rFonts w:eastAsiaTheme="majorEastAsia" w:cstheme="minorHAnsi"/>
+          <w:sz w:val="24"/>
+          <w:szCs w:val="24"/>
+        </w:rPr>
+        <w:t>.</w:t>
+      </w:r>
+    </w:p>
+    <w:p>
+      <w:pPr>
+        <w:jc w:val="both"/>
+        <w:rPr>
+          <w:rFonts w:eastAsiaTheme="majorEastAsia" w:cstheme="minorHAnsi"/>
+          <w:sz w:val="24"/>
+          <w:szCs w:val="24"/>
+        </w:rPr>
+      </w:pPr>
+      <w:r>
+        <w:rPr>
+          <w:rFonts w:eastAsiaTheme="majorEastAsia" w:cstheme="minorHAnsi"/>
+          <w:sz w:val="24"/>
+          <w:szCs w:val="24"/>
+        </w:rPr>
+        <w:t xml:space="preserve">I’m confident that the data bytes are being written steadily and with reference to </w:t>
+      </w:r>
+      <w:proofErr w:type="spellStart"/>
+      <w:r>
+        <w:rPr>
+          <w:rFonts w:eastAsiaTheme="majorEastAsia" w:cstheme="minorHAnsi"/>
+          <w:sz w:val="24"/>
+          <w:szCs w:val="24"/>
+        </w:rPr>
+        <w:t>widx</w:t>
+      </w:r>
+      <w:proofErr w:type="spellEnd"/>
+      <w:r>
+        <w:rPr>
+          <w:rFonts w:eastAsiaTheme="majorEastAsia" w:cstheme="minorHAnsi"/>
+          <w:sz w:val="24"/>
+          <w:szCs w:val="24"/>
+        </w:rPr>
+        <w:t xml:space="preserve">, each byte is written starting </w:t>
+      </w:r>
+      <w:r>
+        <w:rPr>
+          <w:rFonts w:eastAsiaTheme="majorEastAsia" w:cstheme="minorHAnsi"/>
+          <w:sz w:val="24"/>
+          <w:szCs w:val="24"/>
+        </w:rPr>
+        <w:t xml:space="preserve">on </w:t>
+      </w:r>
+      <w:proofErr w:type="spellStart"/>
+      <w:r>
+        <w:rPr>
+          <w:rFonts w:eastAsiaTheme="majorEastAsia" w:cstheme="minorHAnsi"/>
+          <w:sz w:val="24"/>
+          <w:szCs w:val="24"/>
+        </w:rPr>
+        <w:t>widx</w:t>
+      </w:r>
+      <w:proofErr w:type="spellEnd"/>
+      <w:r>
+        <w:rPr>
+          <w:rFonts w:eastAsiaTheme="majorEastAsia" w:cstheme="minorHAnsi"/>
+          <w:sz w:val="24"/>
+          <w:szCs w:val="24"/>
+        </w:rPr>
+        <w:t>=</w:t>
+      </w:r>
+      <w:r>
+        <w:rPr>
+          <w:rFonts w:eastAsiaTheme="majorEastAsia" w:cstheme="minorHAnsi"/>
+          <w:sz w:val="24"/>
+          <w:szCs w:val="24"/>
+        </w:rPr>
+        <w:t>0x</w:t>
+      </w:r>
+      <w:r>
+        <w:rPr>
+          <w:rFonts w:eastAsiaTheme="majorEastAsia" w:cstheme="minorHAnsi"/>
+          <w:sz w:val="24"/>
+          <w:szCs w:val="24"/>
+        </w:rPr>
+        <w:t>XX</w:t>
+      </w:r>
+      <w:r>
+        <w:rPr>
+          <w:rFonts w:eastAsiaTheme="majorEastAsia" w:cstheme="minorHAnsi"/>
+          <w:sz w:val="24"/>
+          <w:szCs w:val="24"/>
+        </w:rPr>
+        <w:t xml:space="preserve">1 and ending on </w:t>
+      </w:r>
+      <w:proofErr w:type="spellStart"/>
+      <w:r>
+        <w:rPr>
+          <w:rFonts w:eastAsiaTheme="majorEastAsia" w:cstheme="minorHAnsi"/>
+          <w:sz w:val="24"/>
+          <w:szCs w:val="24"/>
+        </w:rPr>
+        <w:t>widx</w:t>
+      </w:r>
+      <w:proofErr w:type="spellEnd"/>
+      <w:r>
+        <w:rPr>
+          <w:rFonts w:eastAsiaTheme="majorEastAsia" w:cstheme="minorHAnsi"/>
+          <w:sz w:val="24"/>
+          <w:szCs w:val="24"/>
+        </w:rPr>
+        <w:t>=</w:t>
+      </w:r>
+      <w:r>
+        <w:rPr>
+          <w:rFonts w:eastAsiaTheme="majorEastAsia" w:cstheme="minorHAnsi"/>
+          <w:sz w:val="24"/>
+          <w:szCs w:val="24"/>
+        </w:rPr>
+        <w:t>0x</w:t>
+      </w:r>
+      <w:r>
+        <w:rPr>
+          <w:rFonts w:eastAsiaTheme="majorEastAsia" w:cstheme="minorHAnsi"/>
+          <w:sz w:val="24"/>
+          <w:szCs w:val="24"/>
+        </w:rPr>
+        <w:t>XX</w:t>
+      </w:r>
+      <w:r>
+        <w:rPr>
+          <w:rFonts w:eastAsiaTheme="majorEastAsia" w:cstheme="minorHAnsi"/>
+          <w:sz w:val="24"/>
+          <w:szCs w:val="24"/>
+        </w:rPr>
+        <w:t xml:space="preserve">8 or </w:t>
+      </w:r>
+      <w:r>
+        <w:rPr>
+          <w:rFonts w:eastAsiaTheme="majorEastAsia" w:cstheme="minorHAnsi"/>
+          <w:sz w:val="24"/>
+          <w:szCs w:val="24"/>
+        </w:rPr>
+        <w:t xml:space="preserve">starting on </w:t>
+      </w:r>
+      <w:proofErr w:type="spellStart"/>
+      <w:r>
+        <w:rPr>
+          <w:rFonts w:eastAsiaTheme="majorEastAsia" w:cstheme="minorHAnsi"/>
+          <w:sz w:val="24"/>
+          <w:szCs w:val="24"/>
+        </w:rPr>
+        <w:t>widx</w:t>
+      </w:r>
+      <w:proofErr w:type="spellEnd"/>
+      <w:r>
+        <w:rPr>
+          <w:rFonts w:eastAsiaTheme="majorEastAsia" w:cstheme="minorHAnsi"/>
+          <w:sz w:val="24"/>
+          <w:szCs w:val="24"/>
+        </w:rPr>
+        <w:t xml:space="preserve">=0xXX9 </w:t>
+      </w:r>
+      <w:r>
+        <w:rPr>
+          <w:rFonts w:eastAsiaTheme="majorEastAsia" w:cstheme="minorHAnsi"/>
+          <w:sz w:val="24"/>
+          <w:szCs w:val="24"/>
+        </w:rPr>
+        <w:lastRenderedPageBreak/>
+        <w:t xml:space="preserve">and ending on </w:t>
+      </w:r>
+      <w:proofErr w:type="spellStart"/>
+      <w:r>
+        <w:rPr>
+          <w:rFonts w:eastAsiaTheme="majorEastAsia" w:cstheme="minorHAnsi"/>
+          <w:sz w:val="24"/>
+          <w:szCs w:val="24"/>
+        </w:rPr>
+        <w:t>widx</w:t>
+      </w:r>
+      <w:proofErr w:type="spellEnd"/>
+      <w:r>
+        <w:rPr>
+          <w:rFonts w:eastAsiaTheme="majorEastAsia" w:cstheme="minorHAnsi"/>
+          <w:sz w:val="24"/>
+          <w:szCs w:val="24"/>
+        </w:rPr>
+        <w:t xml:space="preserve">=0xXX0.  The data payload (512 bytes) ends on </w:t>
+      </w:r>
+      <w:proofErr w:type="spellStart"/>
+      <w:r>
+        <w:rPr>
+          <w:rFonts w:eastAsiaTheme="majorEastAsia" w:cstheme="minorHAnsi"/>
+          <w:sz w:val="24"/>
+          <w:szCs w:val="24"/>
+        </w:rPr>
+        <w:t>widx</w:t>
+      </w:r>
+      <w:proofErr w:type="spellEnd"/>
+      <w:r>
+        <w:rPr>
+          <w:rFonts w:eastAsiaTheme="majorEastAsia" w:cstheme="minorHAnsi"/>
+          <w:sz w:val="24"/>
+          <w:szCs w:val="24"/>
+        </w:rPr>
+        <w:t xml:space="preserve">=0x1000.  CRC </w:t>
+      </w:r>
+      <w:r>
+        <w:rPr>
+          <w:rFonts w:eastAsiaTheme="majorEastAsia" w:cstheme="minorHAnsi"/>
+          <w:sz w:val="24"/>
+          <w:szCs w:val="24"/>
+        </w:rPr>
+        <w:t>o</w:t>
+      </w:r>
+      <w:r>
+        <w:rPr>
+          <w:rFonts w:eastAsiaTheme="majorEastAsia" w:cstheme="minorHAnsi"/>
+          <w:sz w:val="24"/>
+          <w:szCs w:val="24"/>
+        </w:rPr>
+        <w:t>utput</w:t>
+      </w:r>
+      <w:r>
+        <w:rPr>
+          <w:rFonts w:eastAsiaTheme="majorEastAsia" w:cstheme="minorHAnsi"/>
+          <w:sz w:val="24"/>
+          <w:szCs w:val="24"/>
+        </w:rPr>
+        <w:t xml:space="preserve"> </w:t>
+      </w:r>
+      <w:r>
+        <w:rPr>
+          <w:rFonts w:eastAsiaTheme="majorEastAsia" w:cstheme="minorHAnsi"/>
+          <w:sz w:val="24"/>
+          <w:szCs w:val="24"/>
+        </w:rPr>
+        <w:t xml:space="preserve">starts on </w:t>
+      </w:r>
+      <w:proofErr w:type="spellStart"/>
+      <w:r>
+        <w:rPr>
+          <w:rFonts w:eastAsiaTheme="majorEastAsia" w:cstheme="minorHAnsi"/>
+          <w:sz w:val="24"/>
+          <w:szCs w:val="24"/>
+        </w:rPr>
+        <w:t>widx</w:t>
+      </w:r>
+      <w:proofErr w:type="spellEnd"/>
+      <w:r>
+        <w:rPr>
+          <w:rFonts w:eastAsiaTheme="majorEastAsia" w:cstheme="minorHAnsi"/>
+          <w:sz w:val="24"/>
+          <w:szCs w:val="24"/>
+        </w:rPr>
+        <w:t>=0x1001</w:t>
+      </w:r>
+      <w:r>
+        <w:rPr>
+          <w:rFonts w:eastAsiaTheme="majorEastAsia" w:cstheme="minorHAnsi"/>
+          <w:sz w:val="24"/>
+          <w:szCs w:val="24"/>
+        </w:rPr>
+        <w:t xml:space="preserve"> and ends on </w:t>
+      </w:r>
+      <w:proofErr w:type="spellStart"/>
+      <w:r>
+        <w:rPr>
+          <w:rFonts w:eastAsiaTheme="majorEastAsia" w:cstheme="minorHAnsi"/>
+          <w:sz w:val="24"/>
+          <w:szCs w:val="24"/>
+        </w:rPr>
+        <w:t>widx</w:t>
+      </w:r>
+      <w:proofErr w:type="spellEnd"/>
+      <w:r>
+        <w:rPr>
+          <w:rFonts w:eastAsiaTheme="majorEastAsia" w:cstheme="minorHAnsi"/>
+          <w:sz w:val="24"/>
+          <w:szCs w:val="24"/>
+        </w:rPr>
+        <w:t>=0x1010.  16 bytes are therefore being written for the CRC, they’re just the wrong bytes!</w:t>
+      </w:r>
+    </w:p>
+    <w:p>
+      <w:pPr>
+        <w:jc w:val="both"/>
+        <w:rPr>
+          <w:rFonts w:eastAsiaTheme="majorEastAsia" w:cstheme="minorHAnsi"/>
+          <w:sz w:val="24"/>
+          <w:szCs w:val="24"/>
+        </w:rPr>
+      </w:pPr>
+      <w:r>
+        <w:rPr>
+          <w:rFonts w:eastAsiaTheme="majorEastAsia" w:cstheme="minorHAnsi"/>
+          <w:sz w:val="24"/>
+          <w:szCs w:val="24"/>
+        </w:rPr>
+        <w:t>Changes</w:t>
+      </w:r>
+    </w:p>
+    <w:p>
+      <w:pPr>
+        <w:pStyle w:val="ListParagraph"/>
+        <w:numPr>
+          <w:ilvl w:val="0"/>
+          <w:numId w:val="2"/>
+        </w:numPr>
+        <w:jc w:val="both"/>
+        <w:rPr>
+          <w:rFonts w:eastAsiaTheme="majorEastAsia" w:cstheme="minorHAnsi"/>
+          <w:sz w:val="24"/>
+          <w:szCs w:val="24"/>
+        </w:rPr>
+      </w:pPr>
+      <w:r>
+        <w:rPr>
+          <w:rFonts w:eastAsiaTheme="majorEastAsia" w:cstheme="minorHAnsi"/>
+          <w:sz w:val="24"/>
+          <w:szCs w:val="24"/>
+        </w:rPr>
+        <w:t xml:space="preserve">I’ve rewritten W_START slightly to remove START_BLOCK and just use literal values for lead-in – i.e., </w:t>
+      </w:r>
+      <w:proofErr w:type="spellStart"/>
+      <w:r>
+        <w:rPr>
+          <w:rFonts w:eastAsiaTheme="majorEastAsia" w:cstheme="minorHAnsi"/>
+          <w:sz w:val="24"/>
+          <w:szCs w:val="24"/>
+        </w:rPr>
+        <w:t>sddat</w:t>
+      </w:r>
+      <w:proofErr w:type="spellEnd"/>
+      <w:r>
+        <w:rPr>
+          <w:rFonts w:eastAsiaTheme="majorEastAsia" w:cstheme="minorHAnsi"/>
+          <w:sz w:val="24"/>
+          <w:szCs w:val="24"/>
+        </w:rPr>
+        <w:t xml:space="preserve">[0] is HIGH by default and is pulled LOW only when </w:t>
+      </w:r>
+      <w:proofErr w:type="spellStart"/>
+      <w:r>
+        <w:rPr>
+          <w:rFonts w:eastAsiaTheme="majorEastAsia" w:cstheme="minorHAnsi"/>
+          <w:sz w:val="24"/>
+          <w:szCs w:val="24"/>
+        </w:rPr>
+        <w:t>sd_idx</w:t>
+      </w:r>
+      <w:proofErr w:type="spellEnd"/>
+      <w:r>
+        <w:rPr>
+          <w:rFonts w:eastAsiaTheme="majorEastAsia" w:cstheme="minorHAnsi"/>
+          <w:sz w:val="24"/>
+          <w:szCs w:val="24"/>
+        </w:rPr>
+        <w:t xml:space="preserve"> = 1.</w:t>
+      </w:r>
+      <w:r>
+        <w:rPr>
+          <w:rFonts w:eastAsiaTheme="majorEastAsia" w:cstheme="minorHAnsi"/>
+          <w:sz w:val="24"/>
+          <w:szCs w:val="24"/>
+        </w:rPr>
+        <w:t xml:space="preserve">  This should have no material effect on the operation of the WRITE process.</w:t>
+      </w:r>
+    </w:p>
+    <w:p>
+      <w:pPr>
+        <w:pStyle w:val="ListParagraph"/>
+        <w:numPr>
+          <w:ilvl w:val="0"/>
+          <w:numId w:val="2"/>
+        </w:numPr>
+        <w:jc w:val="both"/>
+        <w:rPr>
+          <w:rFonts w:eastAsiaTheme="majorEastAsia" w:cstheme="minorHAnsi"/>
+          <w:sz w:val="24"/>
+          <w:szCs w:val="24"/>
+        </w:rPr>
+      </w:pPr>
+      <w:r>
+        <w:rPr>
+          <w:rFonts w:eastAsiaTheme="majorEastAsia" w:cstheme="minorHAnsi"/>
+          <w:sz w:val="24"/>
+          <w:szCs w:val="24"/>
+        </w:rPr>
+        <w:t xml:space="preserve">I’ve rewritten the WRITE HDL to make </w:t>
+      </w:r>
+      <w:proofErr w:type="spellStart"/>
+      <w:r>
+        <w:rPr>
+          <w:rFonts w:eastAsiaTheme="majorEastAsia" w:cstheme="minorHAnsi"/>
+          <w:sz w:val="24"/>
+          <w:szCs w:val="24"/>
+        </w:rPr>
+        <w:t>sddat</w:t>
+      </w:r>
+      <w:proofErr w:type="spellEnd"/>
+      <w:r>
+        <w:rPr>
+          <w:rFonts w:eastAsiaTheme="majorEastAsia" w:cstheme="minorHAnsi"/>
+          <w:sz w:val="24"/>
+          <w:szCs w:val="24"/>
+        </w:rPr>
+        <w:t xml:space="preserve"> a register instead of a wire.</w:t>
+      </w:r>
+    </w:p>
+    <w:p>
+      <w:pPr>
+        <w:pStyle w:val="ListParagraph"/>
+        <w:numPr>
+          <w:ilvl w:val="0"/>
+          <w:numId w:val="2"/>
+        </w:numPr>
+        <w:jc w:val="both"/>
+        <w:rPr>
+          <w:rFonts w:eastAsiaTheme="majorEastAsia" w:cstheme="minorHAnsi"/>
+          <w:sz w:val="24"/>
+          <w:szCs w:val="24"/>
+        </w:rPr>
+      </w:pPr>
+      <w:r>
+        <w:rPr>
+          <w:rFonts w:eastAsiaTheme="majorEastAsia" w:cstheme="minorHAnsi"/>
+          <w:sz w:val="24"/>
+          <w:szCs w:val="24"/>
+        </w:rPr>
+        <w:t xml:space="preserve">HDL rewrite includes treating </w:t>
+      </w:r>
+      <w:proofErr w:type="spellStart"/>
+      <w:r>
+        <w:rPr>
+          <w:rFonts w:eastAsiaTheme="majorEastAsia" w:cstheme="minorHAnsi"/>
+          <w:sz w:val="24"/>
+          <w:szCs w:val="24"/>
+        </w:rPr>
+        <w:t>sddat</w:t>
+      </w:r>
+      <w:proofErr w:type="spellEnd"/>
+      <w:r>
+        <w:rPr>
+          <w:rFonts w:eastAsiaTheme="majorEastAsia" w:cstheme="minorHAnsi"/>
+          <w:sz w:val="24"/>
+          <w:szCs w:val="24"/>
+        </w:rPr>
+        <w:t xml:space="preserve"> as a 4-bit array instead of just a single-bit line. This means the HDL is much closer to the example code used and will be easier to port to 4-bit mode.</w:t>
+      </w:r>
+    </w:p>
+    <w:p>
+      <w:pPr>
+        <w:pStyle w:val="Heading2"/>
+      </w:pPr>
+      <w:r>
+        <w:t>Big Problem Fixed</w:t>
+      </w:r>
+    </w:p>
+    <w:p>
+      <w:pPr>
+        <w:jc w:val="both"/>
+        <w:rPr>
+          <w:rFonts w:eastAsiaTheme="majorEastAsia" w:cstheme="minorHAnsi"/>
+          <w:sz w:val="24"/>
+          <w:szCs w:val="24"/>
+        </w:rPr>
+      </w:pPr>
+      <w:r>
+        <w:rPr>
+          <w:rFonts w:eastAsiaTheme="majorEastAsia" w:cstheme="minorHAnsi"/>
+          <w:sz w:val="24"/>
+          <w:szCs w:val="24"/>
+        </w:rPr>
+        <w:t xml:space="preserve">As a result of making the above changes, CRC calculations are still out and require further work, but most importantly I’ve identified why I’m getting nothing back from the SD card. It’s because </w:t>
+      </w:r>
+      <w:proofErr w:type="spellStart"/>
+      <w:r>
+        <w:rPr>
+          <w:rFonts w:eastAsiaTheme="majorEastAsia" w:cstheme="minorHAnsi"/>
+          <w:sz w:val="24"/>
+          <w:szCs w:val="24"/>
+        </w:rPr>
+        <w:t>sddat</w:t>
+      </w:r>
+      <w:proofErr w:type="spellEnd"/>
+      <w:r>
+        <w:rPr>
+          <w:rFonts w:eastAsiaTheme="majorEastAsia" w:cstheme="minorHAnsi"/>
+          <w:sz w:val="24"/>
+          <w:szCs w:val="24"/>
+        </w:rPr>
+        <w:t xml:space="preserve"> is an OUTPUT only – so changing SD_DO_DIR will do </w:t>
+      </w:r>
+      <w:r>
+        <w:rPr>
+          <w:rFonts w:eastAsiaTheme="majorEastAsia" w:cstheme="minorHAnsi"/>
+          <w:sz w:val="24"/>
+          <w:szCs w:val="24"/>
+        </w:rPr>
+        <w:t>nothing;</w:t>
+      </w:r>
+      <w:r>
+        <w:rPr>
+          <w:rFonts w:eastAsiaTheme="majorEastAsia" w:cstheme="minorHAnsi"/>
+          <w:sz w:val="24"/>
+          <w:szCs w:val="24"/>
+        </w:rPr>
+        <w:t xml:space="preserve"> no input will be received no matter how hard I try!  The solution is to create a 4-bit input to </w:t>
+      </w:r>
+      <w:proofErr w:type="spellStart"/>
+      <w:r>
+        <w:rPr>
+          <w:rFonts w:eastAsiaTheme="majorEastAsia" w:cstheme="minorHAnsi"/>
+          <w:sz w:val="24"/>
+          <w:szCs w:val="24"/>
+        </w:rPr>
+        <w:t>SDWriter</w:t>
+      </w:r>
+      <w:proofErr w:type="spellEnd"/>
+      <w:r>
+        <w:rPr>
+          <w:rFonts w:eastAsiaTheme="majorEastAsia" w:cstheme="minorHAnsi"/>
+          <w:sz w:val="24"/>
+          <w:szCs w:val="24"/>
+        </w:rPr>
+        <w:t xml:space="preserve"> to take the SD_DATA as an input, and read that instead of </w:t>
+      </w:r>
+      <w:proofErr w:type="spellStart"/>
+      <w:r>
+        <w:rPr>
+          <w:rFonts w:eastAsiaTheme="majorEastAsia" w:cstheme="minorHAnsi"/>
+          <w:sz w:val="24"/>
+          <w:szCs w:val="24"/>
+        </w:rPr>
+        <w:t>sddat</w:t>
+      </w:r>
+      <w:proofErr w:type="spellEnd"/>
+      <w:r>
+        <w:rPr>
+          <w:rFonts w:eastAsiaTheme="majorEastAsia" w:cstheme="minorHAnsi"/>
+          <w:sz w:val="24"/>
+          <w:szCs w:val="24"/>
+        </w:rPr>
+        <w:t xml:space="preserve"> when a read is required.</w:t>
+      </w:r>
+      <w:r>
+        <w:rPr>
+          <w:rFonts w:eastAsiaTheme="majorEastAsia" w:cstheme="minorHAnsi"/>
+          <w:sz w:val="24"/>
+          <w:szCs w:val="24"/>
+        </w:rPr>
+        <w:t xml:space="preserve"> So </w:t>
+      </w:r>
+      <w:proofErr w:type="spellStart"/>
+      <w:r>
+        <w:rPr>
+          <w:rFonts w:eastAsiaTheme="majorEastAsia" w:cstheme="minorHAnsi"/>
+          <w:sz w:val="24"/>
+          <w:szCs w:val="24"/>
+        </w:rPr>
+        <w:t>sddat</w:t>
+      </w:r>
+      <w:proofErr w:type="spellEnd"/>
+      <w:r>
+        <w:rPr>
+          <w:rFonts w:eastAsiaTheme="majorEastAsia" w:cstheme="minorHAnsi"/>
+          <w:sz w:val="24"/>
+          <w:szCs w:val="24"/>
+        </w:rPr>
+        <w:t xml:space="preserve"> is now </w:t>
+      </w:r>
+      <w:proofErr w:type="spellStart"/>
+      <w:r>
+        <w:rPr>
+          <w:rFonts w:eastAsiaTheme="majorEastAsia" w:cstheme="minorHAnsi"/>
+          <w:sz w:val="24"/>
+          <w:szCs w:val="24"/>
+        </w:rPr>
+        <w:t>sddat_o</w:t>
+      </w:r>
+      <w:proofErr w:type="spellEnd"/>
+      <w:r>
+        <w:rPr>
+          <w:rFonts w:eastAsiaTheme="majorEastAsia" w:cstheme="minorHAnsi"/>
+          <w:sz w:val="24"/>
+          <w:szCs w:val="24"/>
+        </w:rPr>
+        <w:t xml:space="preserve"> and the new input is </w:t>
+      </w:r>
+      <w:proofErr w:type="spellStart"/>
+      <w:r>
+        <w:rPr>
+          <w:rFonts w:eastAsiaTheme="majorEastAsia" w:cstheme="minorHAnsi"/>
+          <w:sz w:val="24"/>
+          <w:szCs w:val="24"/>
+        </w:rPr>
+        <w:t>sddat_i</w:t>
+      </w:r>
+      <w:proofErr w:type="spellEnd"/>
+      <w:r>
+        <w:rPr>
+          <w:rFonts w:eastAsiaTheme="majorEastAsia" w:cstheme="minorHAnsi"/>
+          <w:sz w:val="24"/>
+          <w:szCs w:val="24"/>
+        </w:rPr>
+        <w:t>.</w:t>
+      </w:r>
+    </w:p>
+    <w:p>
+      <w:pPr>
+        <w:jc w:val="both"/>
+        <w:rPr>
+          <w:rFonts w:eastAsiaTheme="majorEastAsia" w:cstheme="minorHAnsi"/>
+          <w:sz w:val="24"/>
+          <w:szCs w:val="24"/>
+        </w:rPr>
+      </w:pPr>
+      <w:r>
+        <w:rPr>
+          <w:rFonts w:eastAsiaTheme="majorEastAsia" w:cstheme="minorHAnsi"/>
+          <w:sz w:val="24"/>
+          <w:szCs w:val="24"/>
+        </w:rPr>
+        <w:t>This seems to have fixed the lack of response from the SD card – I am now getting a response!  It appears to be 101, where it should be 010, but this is likely due to a rejected CRC value. Onwards and upwards!</w:t>
+      </w:r>
+    </w:p>
+    <w:p>
+      <w:pPr>
+        <w:jc w:val="both"/>
+        <w:rPr>
+          <w:rFonts w:eastAsiaTheme="majorEastAsia" w:cstheme="minorHAnsi"/>
+          <w:sz w:val="24"/>
+          <w:szCs w:val="24"/>
+        </w:rPr>
+      </w:pPr>
+      <w:r>
+        <w:rPr>
+          <w:rFonts w:eastAsiaTheme="majorEastAsia" w:cstheme="minorHAnsi"/>
+          <w:sz w:val="24"/>
+          <w:szCs w:val="24"/>
+        </w:rPr>
+        <w:t xml:space="preserve">One thing I’ve noticed is the </w:t>
+      </w:r>
+      <w:proofErr w:type="spellStart"/>
+      <w:r>
+        <w:rPr>
+          <w:rFonts w:eastAsiaTheme="majorEastAsia" w:cstheme="minorHAnsi"/>
+          <w:sz w:val="24"/>
+          <w:szCs w:val="24"/>
+        </w:rPr>
+        <w:t>crc_rst</w:t>
+      </w:r>
+      <w:proofErr w:type="spellEnd"/>
+      <w:r>
+        <w:rPr>
+          <w:rFonts w:eastAsiaTheme="majorEastAsia" w:cstheme="minorHAnsi"/>
+          <w:sz w:val="24"/>
+          <w:szCs w:val="24"/>
+        </w:rPr>
+        <w:t xml:space="preserve"> seems to be high all the way through.  This would be a clear problem</w:t>
+      </w:r>
+      <w:r>
+        <w:rPr>
+          <w:rFonts w:eastAsiaTheme="majorEastAsia" w:cstheme="minorHAnsi"/>
+          <w:sz w:val="24"/>
+          <w:szCs w:val="24"/>
+        </w:rPr>
+        <w:t xml:space="preserve">.  Initial testing is throwing up some weird results – </w:t>
+      </w:r>
+      <w:proofErr w:type="spellStart"/>
+      <w:r>
+        <w:rPr>
+          <w:rFonts w:eastAsiaTheme="majorEastAsia" w:cstheme="minorHAnsi"/>
+          <w:sz w:val="24"/>
+          <w:szCs w:val="24"/>
+        </w:rPr>
+        <w:t>crc_rst</w:t>
+      </w:r>
+      <w:proofErr w:type="spellEnd"/>
+      <w:r>
+        <w:rPr>
+          <w:rFonts w:eastAsiaTheme="majorEastAsia" w:cstheme="minorHAnsi"/>
+          <w:sz w:val="24"/>
+          <w:szCs w:val="24"/>
+        </w:rPr>
+        <w:t xml:space="preserve"> seems to be inverted from the values set in the </w:t>
+      </w:r>
+      <w:proofErr w:type="spellStart"/>
+      <w:r>
+        <w:rPr>
+          <w:rFonts w:eastAsiaTheme="majorEastAsia" w:cstheme="minorHAnsi"/>
+          <w:sz w:val="24"/>
+          <w:szCs w:val="24"/>
+        </w:rPr>
+        <w:t>SDWriter</w:t>
+      </w:r>
+      <w:proofErr w:type="spellEnd"/>
+      <w:r>
+        <w:rPr>
+          <w:rFonts w:eastAsiaTheme="majorEastAsia" w:cstheme="minorHAnsi"/>
+          <w:sz w:val="24"/>
+          <w:szCs w:val="24"/>
+        </w:rPr>
+        <w:t xml:space="preserve"> module.  This require</w:t>
+      </w:r>
+      <w:r>
+        <w:rPr>
+          <w:rFonts w:eastAsiaTheme="majorEastAsia" w:cstheme="minorHAnsi"/>
+          <w:sz w:val="24"/>
+          <w:szCs w:val="24"/>
+        </w:rPr>
+        <w:t>d</w:t>
+      </w:r>
+      <w:r>
+        <w:rPr>
+          <w:rFonts w:eastAsiaTheme="majorEastAsia" w:cstheme="minorHAnsi"/>
+          <w:sz w:val="24"/>
+          <w:szCs w:val="24"/>
+        </w:rPr>
+        <w:t xml:space="preserve"> some investigation</w:t>
+      </w:r>
+      <w:r>
+        <w:rPr>
+          <w:rFonts w:eastAsiaTheme="majorEastAsia" w:cstheme="minorHAnsi"/>
+          <w:sz w:val="24"/>
+          <w:szCs w:val="24"/>
+        </w:rPr>
+        <w:t xml:space="preserve"> and messing around (seemingly randomly) with assigning values to </w:t>
+      </w:r>
+      <w:proofErr w:type="spellStart"/>
+      <w:r>
+        <w:rPr>
+          <w:rFonts w:eastAsiaTheme="majorEastAsia" w:cstheme="minorHAnsi"/>
+          <w:sz w:val="24"/>
+          <w:szCs w:val="24"/>
+        </w:rPr>
+        <w:t>crc_rst</w:t>
+      </w:r>
+      <w:proofErr w:type="spellEnd"/>
+      <w:r>
+        <w:rPr>
+          <w:rFonts w:eastAsiaTheme="majorEastAsia" w:cstheme="minorHAnsi"/>
+          <w:sz w:val="24"/>
+          <w:szCs w:val="24"/>
+        </w:rPr>
+        <w:t>.  In the end, it fixed itself and didn’t affect the CRC values being output, so I’m not sure it was an issue to start with; might have been a SignalTap glitch or something.</w:t>
+      </w:r>
+    </w:p>
+    <w:p>
+      <w:pPr>
+        <w:pStyle w:val="Heading3"/>
+      </w:pPr>
+      <w:r>
+        <w:t>CRC Problem Identified</w:t>
+      </w:r>
+    </w:p>
+    <w:p>
+      <w:pPr>
+        <w:jc w:val="both"/>
+        <w:rPr>
+          <w:rFonts w:eastAsiaTheme="majorEastAsia" w:cstheme="minorHAnsi"/>
+          <w:sz w:val="24"/>
+          <w:szCs w:val="24"/>
+        </w:rPr>
+      </w:pPr>
+      <w:r>
+        <w:rPr>
+          <w:rFonts w:eastAsiaTheme="majorEastAsia" w:cstheme="minorHAnsi"/>
+          <w:sz w:val="24"/>
+          <w:szCs w:val="24"/>
+        </w:rPr>
+        <w:t>After a little testing, it is clear that the CRC value being written to the SD card is delayed by 1 clock.  I’m not sure where the value being written at 0x1001 is coming from, but the CRC isn’t getting written until 0x1002.</w:t>
+      </w:r>
+    </w:p>
+    <w:p>
+      <w:pPr>
+        <w:jc w:val="both"/>
+        <w:rPr>
+          <w:rFonts w:eastAsiaTheme="majorEastAsia" w:cstheme="minorHAnsi"/>
+          <w:sz w:val="24"/>
+          <w:szCs w:val="24"/>
+        </w:rPr>
+      </w:pPr>
+      <w:r>
+        <w:rPr>
+          <w:rFonts w:eastAsiaTheme="majorEastAsia" w:cstheme="minorHAnsi"/>
+          <w:sz w:val="24"/>
+          <w:szCs w:val="24"/>
+        </w:rPr>
+        <w:t>Moving the write of the first bit of the CRC into the end of W_DAT fixes the issue, and also fixes the WRITE module – it’s now working!!</w:t>
+      </w:r>
     </w:p>
     <w:sectPr>
       <w:pgSz w:w="11906" w:h="16838"/>
@@ -2389,8 +3422,100 @@
       </w:rPr>
     </w:lvl>
   </w:abstractNum>
+  <w:abstractNum w:abstractNumId="1" w15:restartNumberingAfterBreak="0">
+    <w:nsid w:val="578F4E21"/>
+    <w:multiLevelType w:val="hybridMultilevel"/>
+    <w:tmpl w:val="F02A4360"/>
+    <w:lvl w:ilvl="0" w:tplc="6310CDA6">
+      <w:start w:val="1"/>
+      <w:numFmt w:val="decimal"/>
+      <w:lvlText w:val="%1."/>
+      <w:lvlJc w:val="left"/>
+      <w:pPr>
+        <w:ind w:left="720" w:hanging="360"/>
+      </w:pPr>
+      <w:rPr>
+        <w:rFonts w:hint="default"/>
+      </w:rPr>
+    </w:lvl>
+    <w:lvl w:ilvl="1" w:tplc="08090019" w:tentative="1">
+      <w:start w:val="1"/>
+      <w:numFmt w:val="lowerLetter"/>
+      <w:lvlText w:val="%2."/>
+      <w:lvlJc w:val="left"/>
+      <w:pPr>
+        <w:ind w:left="1440" w:hanging="360"/>
+      </w:pPr>
+    </w:lvl>
+    <w:lvl w:ilvl="2" w:tplc="0809001B" w:tentative="1">
+      <w:start w:val="1"/>
+      <w:numFmt w:val="lowerRoman"/>
+      <w:lvlText w:val="%3."/>
+      <w:lvlJc w:val="right"/>
+      <w:pPr>
+        <w:ind w:left="2160" w:hanging="180"/>
+      </w:pPr>
+    </w:lvl>
+    <w:lvl w:ilvl="3" w:tplc="0809000F" w:tentative="1">
+      <w:start w:val="1"/>
+      <w:numFmt w:val="decimal"/>
+      <w:lvlText w:val="%4."/>
+      <w:lvlJc w:val="left"/>
+      <w:pPr>
+        <w:ind w:left="2880" w:hanging="360"/>
+      </w:pPr>
+    </w:lvl>
+    <w:lvl w:ilvl="4" w:tplc="08090019" w:tentative="1">
+      <w:start w:val="1"/>
+      <w:numFmt w:val="lowerLetter"/>
+      <w:lvlText w:val="%5."/>
+      <w:lvlJc w:val="left"/>
+      <w:pPr>
+        <w:ind w:left="3600" w:hanging="360"/>
+      </w:pPr>
+    </w:lvl>
+    <w:lvl w:ilvl="5" w:tplc="0809001B" w:tentative="1">
+      <w:start w:val="1"/>
+      <w:numFmt w:val="lowerRoman"/>
+      <w:lvlText w:val="%6."/>
+      <w:lvlJc w:val="right"/>
+      <w:pPr>
+        <w:ind w:left="4320" w:hanging="180"/>
+      </w:pPr>
+    </w:lvl>
+    <w:lvl w:ilvl="6" w:tplc="0809000F" w:tentative="1">
+      <w:start w:val="1"/>
+      <w:numFmt w:val="decimal"/>
+      <w:lvlText w:val="%7."/>
+      <w:lvlJc w:val="left"/>
+      <w:pPr>
+        <w:ind w:left="5040" w:hanging="360"/>
+      </w:pPr>
+    </w:lvl>
+    <w:lvl w:ilvl="7" w:tplc="08090019" w:tentative="1">
+      <w:start w:val="1"/>
+      <w:numFmt w:val="lowerLetter"/>
+      <w:lvlText w:val="%8."/>
+      <w:lvlJc w:val="left"/>
+      <w:pPr>
+        <w:ind w:left="5760" w:hanging="360"/>
+      </w:pPr>
+    </w:lvl>
+    <w:lvl w:ilvl="8" w:tplc="0809001B" w:tentative="1">
+      <w:start w:val="1"/>
+      <w:numFmt w:val="lowerRoman"/>
+      <w:lvlText w:val="%9."/>
+      <w:lvlJc w:val="right"/>
+      <w:pPr>
+        <w:ind w:left="6480" w:hanging="180"/>
+      </w:pPr>
+    </w:lvl>
+  </w:abstractNum>
   <w:num w:numId="1" w16cid:durableId="2082024147">
     <w:abstractNumId w:val="0"/>
+  </w:num>
+  <w:num w:numId="2" w16cid:durableId="735661982">
+    <w:abstractNumId w:val="1"/>
   </w:num>
 </w:numbering>
 </file>
@@ -3122,6 +4247,97 @@
       <w:szCs w:val="18"/>
     </w:rPr>
   </w:style>
+  <w:style w:type="character" w:styleId="CommentReference">
+    <w:name w:val="annotation reference"/>
+    <w:basedOn w:val="DefaultParagraphFont"/>
+    <w:uiPriority w:val="99"/>
+    <w:semiHidden/>
+    <w:unhideWhenUsed/>
+    <w:rsid w:val="00494288"/>
+    <w:rPr>
+      <w:sz w:val="16"/>
+      <w:szCs w:val="16"/>
+    </w:rPr>
+  </w:style>
+  <w:style w:type="paragraph" w:styleId="CommentText">
+    <w:name w:val="annotation text"/>
+    <w:basedOn w:val="Normal"/>
+    <w:link w:val="CommentTextChar"/>
+    <w:uiPriority w:val="99"/>
+    <w:semiHidden/>
+    <w:unhideWhenUsed/>
+    <w:rsid w:val="00494288"/>
+    <w:pPr>
+      <w:spacing w:line="240" w:lineRule="auto"/>
+    </w:pPr>
+    <w:rPr>
+      <w:sz w:val="20"/>
+      <w:szCs w:val="20"/>
+    </w:rPr>
+  </w:style>
+  <w:style w:type="character" w:customStyle="1" w:styleId="CommentTextChar">
+    <w:name w:val="Comment Text Char"/>
+    <w:basedOn w:val="DefaultParagraphFont"/>
+    <w:link w:val="CommentText"/>
+    <w:uiPriority w:val="99"/>
+    <w:semiHidden/>
+    <w:rsid w:val="00494288"/>
+    <w:rPr>
+      <w:sz w:val="20"/>
+      <w:szCs w:val="20"/>
+    </w:rPr>
+  </w:style>
+  <w:style w:type="paragraph" w:styleId="CommentSubject">
+    <w:name w:val="annotation subject"/>
+    <w:basedOn w:val="CommentText"/>
+    <w:next w:val="CommentText"/>
+    <w:link w:val="CommentSubjectChar"/>
+    <w:uiPriority w:val="99"/>
+    <w:semiHidden/>
+    <w:unhideWhenUsed/>
+    <w:rsid w:val="00494288"/>
+    <w:rPr>
+      <w:b/>
+      <w:bCs/>
+    </w:rPr>
+  </w:style>
+  <w:style w:type="character" w:customStyle="1" w:styleId="CommentSubjectChar">
+    <w:name w:val="Comment Subject Char"/>
+    <w:basedOn w:val="CommentTextChar"/>
+    <w:link w:val="CommentSubject"/>
+    <w:uiPriority w:val="99"/>
+    <w:semiHidden/>
+    <w:rsid w:val="00494288"/>
+    <w:rPr>
+      <w:b/>
+      <w:bCs/>
+      <w:sz w:val="20"/>
+      <w:szCs w:val="20"/>
+    </w:rPr>
+  </w:style>
+  <w:style w:type="character" w:styleId="Hyperlink">
+    <w:name w:val="Hyperlink"/>
+    <w:basedOn w:val="DefaultParagraphFont"/>
+    <w:uiPriority w:val="99"/>
+    <w:unhideWhenUsed/>
+    <w:rsid w:val="00760E77"/>
+    <w:rPr>
+      <w:color w:val="0563C1" w:themeColor="hyperlink"/>
+      <w:u w:val="single"/>
+    </w:rPr>
+  </w:style>
+  <w:style w:type="character" w:styleId="UnresolvedMention">
+    <w:name w:val="Unresolved Mention"/>
+    <w:basedOn w:val="DefaultParagraphFont"/>
+    <w:uiPriority w:val="99"/>
+    <w:semiHidden/>
+    <w:unhideWhenUsed/>
+    <w:rsid w:val="00760E77"/>
+    <w:rPr>
+      <w:color w:val="605E5C"/>
+      <w:shd w:val="clear" w:color="auto" w:fill="E1DFDD"/>
+    </w:rPr>
+  </w:style>
 </w:styles>
 </file>
 

</xml_diff>